<commit_message>
Finalização do CDU Registrar Venda: persistência da parte de pagamento com veículo -DAOCompra e DAOVeiculo: adição do método getConnection e das anotações de transação; -DAOFabricante, DAOFormaDePagamento, DAOModelo, DAORelatorios, DAOTipoVeiculo, DAOUsuario: adição do método getConnection; -DAOVenda: adição dos métodos getConnection, persistirVenda e persistirPartesPagamento e das anotações de transação; -ServiceCompra: adição da anotação de transação; -ServiceVenda: adição da anotação de transação; atualização do método registrar; -applicationContext.xml: adição da configuração do gerenciador de transações; -esquema.sql: adição da coluna ID_COMPRA na tabela PARTES_PAGAMENTO; correção de registros de venda;
</commit_message>
<xml_diff>
--- a/projetoRevendaVeiculosSpringMVC/modelo de projeto.docx
+++ b/projetoRevendaVeiculosSpringMVC/modelo de projeto.docx
@@ -2672,6 +2672,9 @@
         <w:t>A seguir, são listados os casos de uso junto das respectivas técnicas</w:t>
       </w:r>
       <w:r>
+        <w:t xml:space="preserve"> e tecnologias</w:t>
+      </w:r>
+      <w:r>
         <w:t xml:space="preserve">. </w:t>
       </w:r>
     </w:p>
@@ -2848,7 +2851,10 @@
       </w:r>
       <w:proofErr w:type="spellEnd"/>
       <w:r>
-        <w:t xml:space="preserve"> para obter objeto selecionado em um campo </w:t>
+        <w:t xml:space="preserve"> para obter objeto</w:t>
+      </w:r>
+      <w:r>
+        <w:t xml:space="preserve"> selecionado em um campo </w:t>
       </w:r>
       <w:proofErr w:type="spellStart"/>
       <w:r>
@@ -2856,7 +2862,23 @@
       </w:r>
       <w:proofErr w:type="spellEnd"/>
       <w:r>
-        <w:t>.</w:t>
+        <w:t xml:space="preserve">; Usa </w:t>
+      </w:r>
+      <w:proofErr w:type="spellStart"/>
+      <w:r>
+        <w:t>templates</w:t>
+      </w:r>
+      <w:proofErr w:type="spellEnd"/>
+      <w:r>
+        <w:t xml:space="preserve"> JDBC do </w:t>
+      </w:r>
+      <w:proofErr w:type="spellStart"/>
+      <w:r>
+        <w:t>Spring</w:t>
+      </w:r>
+      <w:proofErr w:type="spellEnd"/>
+      <w:r>
+        <w:t xml:space="preserve"> Framework.</w:t>
       </w:r>
     </w:p>
     <w:p>
@@ -2956,7 +2978,10 @@
         <w:t xml:space="preserve"> </w:t>
       </w:r>
       <w:r>
-        <w:t xml:space="preserve">armazenamento de dados na sessão do usuário; Processo com páginas sequenciais (wizard); Ajax para atualização de registros da tabela; Campo </w:t>
+        <w:t>armazenamento de dados na sessão do usuário; Processo com páginas sequenciais (wizard); Ajax para atualização de regist</w:t>
+      </w:r>
+      <w:r>
+        <w:t xml:space="preserve">ros da tabela; Campo </w:t>
       </w:r>
       <w:proofErr w:type="spellStart"/>
       <w:r>
@@ -2964,7 +2989,15 @@
       </w:r>
       <w:proofErr w:type="spellEnd"/>
       <w:r>
-        <w:t>.</w:t>
+        <w:t xml:space="preserve">; Uso de transações gerenciadas pelo </w:t>
+      </w:r>
+      <w:proofErr w:type="spellStart"/>
+      <w:r>
+        <w:t>Spring</w:t>
+      </w:r>
+      <w:proofErr w:type="spellEnd"/>
+      <w:r>
+        <w:t xml:space="preserve"> Framework;</w:t>
       </w:r>
     </w:p>
     <w:p>
@@ -3037,27 +3070,25 @@
         <w:rPr>
           <w:b/>
         </w:rPr>
-        <w:t>Relatório de v</w:t>
-      </w:r>
-      <w:r>
-        <w:rPr>
-          <w:b/>
-        </w:rPr>
-        <w:t>eículos mais vendidos</w:t>
+        <w:t xml:space="preserve">Relatório de </w:t>
+      </w:r>
+      <w:r>
+        <w:rPr>
+          <w:b/>
+        </w:rPr>
+        <w:t>modelos</w:t>
+      </w:r>
+      <w:r>
+        <w:rPr>
+          <w:b/>
+        </w:rPr>
+        <w:t xml:space="preserve"> mais vendidos</w:t>
       </w:r>
       <w:r>
         <w:t>:</w:t>
       </w:r>
       <w:r>
-        <w:t xml:space="preserve"> não </w:t>
-      </w:r>
-      <w:proofErr w:type="gramStart"/>
-      <w:r>
-        <w:t>implementado</w:t>
-      </w:r>
-      <w:proofErr w:type="gramEnd"/>
-      <w:r>
-        <w:t>.</w:t>
+        <w:t xml:space="preserve"> não implementado.</w:t>
       </w:r>
     </w:p>
     <w:p>
@@ -7089,7 +7120,7 @@
 </file>
 
 <file path=customXml/itemProps1.xml><?xml version="1.0" encoding="utf-8"?>
-<ds:datastoreItem xmlns:ds="http://schemas.openxmlformats.org/officeDocument/2006/customXml" ds:itemID="{794F337E-3450-46A3-A437-28FC1EE5C621}">
+<ds:datastoreItem xmlns:ds="http://schemas.openxmlformats.org/officeDocument/2006/customXml" ds:itemID="{BAC4FC4F-BCC0-4291-ACEB-7DAB5F283881}">
   <ds:schemaRefs>
     <ds:schemaRef ds:uri="http://schemas.openxmlformats.org/officeDocument/2006/bibliography"/>
   </ds:schemaRefs>

</xml_diff>

<commit_message>
Atualização do modelo de projeto
</commit_message>
<xml_diff>
--- a/projetoRevendaVeiculosSpringMVC/modelo de projeto.docx
+++ b/projetoRevendaVeiculosSpringMVC/modelo de projeto.docx
@@ -1042,9 +1042,9 @@
         </w:rPr>
         <w:drawing>
           <wp:inline distT="0" distB="0" distL="0" distR="0">
-            <wp:extent cx="2926705" cy="1645920"/>
-            <wp:effectExtent l="19050" t="19050" r="26045" b="11430"/>
-            <wp:docPr id="6" name="Imagem 2"/>
+            <wp:extent cx="3006090" cy="1690566"/>
+            <wp:effectExtent l="19050" t="19050" r="22860" b="23934"/>
+            <wp:docPr id="2" name="Imagem 2"/>
             <wp:cNvGraphicFramePr>
               <a:graphicFrameLocks xmlns:a="http://schemas.openxmlformats.org/drawingml/2006/main" noChangeAspect="1"/>
             </wp:cNvGraphicFramePr>
@@ -1058,7 +1058,7 @@
                     </pic:cNvPicPr>
                   </pic:nvPicPr>
                   <pic:blipFill>
-                    <a:blip r:embed="rId9" cstate="print"/>
+                    <a:blip r:embed="rId9"/>
                     <a:srcRect/>
                     <a:stretch>
                       <a:fillRect/>
@@ -1067,7 +1067,7 @@
                   <pic:spPr bwMode="auto">
                     <a:xfrm>
                       <a:off x="0" y="0"/>
-                      <a:ext cx="2931113" cy="1648399"/>
+                      <a:ext cx="3002537" cy="1688568"/>
                     </a:xfrm>
                     <a:prstGeom prst="rect">
                       <a:avLst/>
@@ -1587,9 +1587,9 @@
         </w:rPr>
         <w:drawing>
           <wp:inline distT="0" distB="0" distL="0" distR="0">
-            <wp:extent cx="1895404" cy="2225040"/>
-            <wp:effectExtent l="19050" t="19050" r="9596" b="22860"/>
-            <wp:docPr id="11" name="Imagem 5"/>
+            <wp:extent cx="1941443" cy="2411730"/>
+            <wp:effectExtent l="38100" t="19050" r="20707" b="26670"/>
+            <wp:docPr id="1" name="Imagem 3"/>
             <wp:cNvGraphicFramePr>
               <a:graphicFrameLocks xmlns:a="http://schemas.openxmlformats.org/drawingml/2006/main" noChangeAspect="1"/>
             </wp:cNvGraphicFramePr>
@@ -1597,13 +1597,13 @@
               <a:graphicData uri="http://schemas.openxmlformats.org/drawingml/2006/picture">
                 <pic:pic xmlns:pic="http://schemas.openxmlformats.org/drawingml/2006/picture">
                   <pic:nvPicPr>
-                    <pic:cNvPr id="0" name="Picture 5"/>
+                    <pic:cNvPr id="0" name="Picture 3"/>
                     <pic:cNvPicPr>
                       <a:picLocks noChangeAspect="1" noChangeArrowheads="1"/>
                     </pic:cNvPicPr>
                   </pic:nvPicPr>
                   <pic:blipFill>
-                    <a:blip r:embed="rId10" cstate="print"/>
+                    <a:blip r:embed="rId10"/>
                     <a:srcRect/>
                     <a:stretch>
                       <a:fillRect/>
@@ -1612,7 +1612,7 @@
                   <pic:spPr bwMode="auto">
                     <a:xfrm>
                       <a:off x="0" y="0"/>
-                      <a:ext cx="1895404" cy="2225040"/>
+                      <a:ext cx="1941443" cy="2411730"/>
                     </a:xfrm>
                     <a:prstGeom prst="rect">
                       <a:avLst/>
@@ -1857,9 +1857,9 @@
         </w:rPr>
         <w:drawing>
           <wp:inline distT="0" distB="0" distL="0" distR="0">
-            <wp:extent cx="3524250" cy="1828055"/>
-            <wp:effectExtent l="19050" t="19050" r="19050" b="19795"/>
-            <wp:docPr id="12" name="Imagem 6"/>
+            <wp:extent cx="4797750" cy="2312670"/>
+            <wp:effectExtent l="19050" t="19050" r="21900" b="11430"/>
+            <wp:docPr id="7" name="Imagem 4"/>
             <wp:cNvGraphicFramePr>
               <a:graphicFrameLocks xmlns:a="http://schemas.openxmlformats.org/drawingml/2006/main" noChangeAspect="1"/>
             </wp:cNvGraphicFramePr>
@@ -1867,13 +1867,13 @@
               <a:graphicData uri="http://schemas.openxmlformats.org/drawingml/2006/picture">
                 <pic:pic xmlns:pic="http://schemas.openxmlformats.org/drawingml/2006/picture">
                   <pic:nvPicPr>
-                    <pic:cNvPr id="0" name="Picture 6"/>
+                    <pic:cNvPr id="0" name="Picture 4"/>
                     <pic:cNvPicPr>
                       <a:picLocks noChangeAspect="1" noChangeArrowheads="1"/>
                     </pic:cNvPicPr>
                   </pic:nvPicPr>
                   <pic:blipFill>
-                    <a:blip r:embed="rId11" cstate="print"/>
+                    <a:blip r:embed="rId11"/>
                     <a:srcRect/>
                     <a:stretch>
                       <a:fillRect/>
@@ -1882,7 +1882,7 @@
                   <pic:spPr bwMode="auto">
                     <a:xfrm>
                       <a:off x="0" y="0"/>
-                      <a:ext cx="3524250" cy="1828055"/>
+                      <a:ext cx="4790431" cy="2309142"/>
                     </a:xfrm>
                     <a:prstGeom prst="rect">
                       <a:avLst/>
@@ -1986,9 +1986,9 @@
         </w:rPr>
         <w:drawing>
           <wp:inline distT="0" distB="0" distL="0" distR="0">
-            <wp:extent cx="2853690" cy="1582129"/>
-            <wp:effectExtent l="19050" t="19050" r="22860" b="18071"/>
-            <wp:docPr id="28" name="Imagem 28"/>
+            <wp:extent cx="2907030" cy="1611700"/>
+            <wp:effectExtent l="19050" t="19050" r="26670" b="26600"/>
+            <wp:docPr id="8" name="Imagem 5"/>
             <wp:cNvGraphicFramePr>
               <a:graphicFrameLocks xmlns:a="http://schemas.openxmlformats.org/drawingml/2006/main" noChangeAspect="1"/>
             </wp:cNvGraphicFramePr>
@@ -1996,13 +1996,13 @@
               <a:graphicData uri="http://schemas.openxmlformats.org/drawingml/2006/picture">
                 <pic:pic xmlns:pic="http://schemas.openxmlformats.org/drawingml/2006/picture">
                   <pic:nvPicPr>
-                    <pic:cNvPr id="0" name="Picture 28"/>
+                    <pic:cNvPr id="0" name="Picture 5"/>
                     <pic:cNvPicPr>
                       <a:picLocks noChangeAspect="1" noChangeArrowheads="1"/>
                     </pic:cNvPicPr>
                   </pic:nvPicPr>
                   <pic:blipFill>
-                    <a:blip r:embed="rId12" cstate="print"/>
+                    <a:blip r:embed="rId12"/>
                     <a:srcRect/>
                     <a:stretch>
                       <a:fillRect/>
@@ -2011,7 +2011,7 @@
                   <pic:spPr bwMode="auto">
                     <a:xfrm>
                       <a:off x="0" y="0"/>
-                      <a:ext cx="2856404" cy="1583634"/>
+                      <a:ext cx="2907030" cy="1611700"/>
                     </a:xfrm>
                     <a:prstGeom prst="rect">
                       <a:avLst/>
@@ -2179,7 +2179,7 @@
         <w:rPr>
           <w:noProof/>
         </w:rPr>
-        <w:t>4</w:t>
+        <w:t>5</w:t>
       </w:r>
       <w:r>
         <w:fldChar w:fldCharType="end"/>
@@ -2445,6 +2445,7 @@
       </w:pPr>
       <w:proofErr w:type="gramStart"/>
       <w:r>
+        <w:lastRenderedPageBreak/>
         <w:t>camada</w:t>
       </w:r>
       <w:proofErr w:type="gramEnd"/>
@@ -2468,7 +2469,6 @@
         <w:pStyle w:val="Ttulo2"/>
       </w:pPr>
       <w:r>
-        <w:lastRenderedPageBreak/>
         <w:t>Camada de infraestrutura</w:t>
       </w:r>
     </w:p>
@@ -2586,16 +2586,14 @@
       </w:pPr>
       <w:r>
         <w:rPr>
-          <w:rFonts w:ascii="Arial" w:hAnsi="Arial" w:cs="Arial"/>
-          <w:b/>
           <w:noProof/>
           <w:lang w:eastAsia="pt-BR"/>
         </w:rPr>
         <w:drawing>
           <wp:inline distT="0" distB="0" distL="0" distR="0">
-            <wp:extent cx="5400040" cy="3521556"/>
+            <wp:extent cx="5394960" cy="3520440"/>
             <wp:effectExtent l="19050" t="0" r="0" b="0"/>
-            <wp:docPr id="4" name="Imagem 3"/>
+            <wp:docPr id="9" name="Imagem 6"/>
             <wp:cNvGraphicFramePr>
               <a:graphicFrameLocks xmlns:a="http://schemas.openxmlformats.org/drawingml/2006/main" noChangeAspect="1"/>
             </wp:cNvGraphicFramePr>
@@ -2603,13 +2601,13 @@
               <a:graphicData uri="http://schemas.openxmlformats.org/drawingml/2006/picture">
                 <pic:pic xmlns:pic="http://schemas.openxmlformats.org/drawingml/2006/picture">
                   <pic:nvPicPr>
-                    <pic:cNvPr id="0" name="Picture 3"/>
+                    <pic:cNvPr id="0" name="Picture 6"/>
                     <pic:cNvPicPr>
                       <a:picLocks noChangeAspect="1" noChangeArrowheads="1"/>
                     </pic:cNvPicPr>
                   </pic:nvPicPr>
                   <pic:blipFill>
-                    <a:blip r:embed="rId13" cstate="print"/>
+                    <a:blip r:embed="rId13"/>
                     <a:srcRect/>
                     <a:stretch>
                       <a:fillRect/>
@@ -2618,7 +2616,7 @@
                   <pic:spPr bwMode="auto">
                     <a:xfrm>
                       <a:off x="0" y="0"/>
-                      <a:ext cx="5400040" cy="3521556"/>
+                      <a:ext cx="5394960" cy="3520440"/>
                     </a:xfrm>
                     <a:prstGeom prst="rect">
                       <a:avLst/>
@@ -2843,7 +2841,11 @@
       </w:r>
       <w:proofErr w:type="gramEnd"/>
       <w:r>
-        <w:t xml:space="preserve"> Ajax, de arquivo armazenado em banco de dados; Usa conversor do </w:t>
+        <w:t xml:space="preserve"> Ajax, de arquivo armazenado em </w:t>
+      </w:r>
+      <w:r>
+        <w:lastRenderedPageBreak/>
+        <w:t xml:space="preserve">banco de dados; Usa conversor do </w:t>
       </w:r>
       <w:proofErr w:type="spellStart"/>
       <w:r>
@@ -2893,7 +2895,6 @@
         <w:rPr>
           <w:b/>
         </w:rPr>
-        <w:lastRenderedPageBreak/>
         <w:t>CRUD funcionário</w:t>
       </w:r>
       <w:r>
@@ -3088,7 +3089,34 @@
         <w:t>:</w:t>
       </w:r>
       <w:r>
-        <w:t xml:space="preserve"> não implementado.</w:t>
+        <w:t xml:space="preserve"> </w:t>
+      </w:r>
+      <w:r>
+        <w:t xml:space="preserve">Validação de campos de formulário com Ajax, JSON e API </w:t>
+      </w:r>
+      <w:proofErr w:type="spellStart"/>
+      <w:r>
+        <w:t>Bean</w:t>
+      </w:r>
+      <w:proofErr w:type="spellEnd"/>
+      <w:r>
+        <w:t xml:space="preserve"> </w:t>
+      </w:r>
+      <w:proofErr w:type="spellStart"/>
+      <w:r>
+        <w:t>Validation</w:t>
+      </w:r>
+      <w:proofErr w:type="spellEnd"/>
+      <w:r>
+        <w:t xml:space="preserve">; Campo </w:t>
+      </w:r>
+      <w:proofErr w:type="spellStart"/>
+      <w:r>
+        <w:t>datepicker</w:t>
+      </w:r>
+      <w:proofErr w:type="spellEnd"/>
+      <w:r>
+        <w:t>.</w:t>
       </w:r>
     </w:p>
     <w:p>
@@ -3297,9 +3325,9 @@
         </w:rPr>
         <w:drawing>
           <wp:inline distT="0" distB="0" distL="0" distR="0">
-            <wp:extent cx="4469130" cy="2252347"/>
-            <wp:effectExtent l="19050" t="19050" r="26670" b="14603"/>
-            <wp:docPr id="5" name="Imagem 4"/>
+            <wp:extent cx="4453890" cy="2245817"/>
+            <wp:effectExtent l="19050" t="19050" r="22860" b="21133"/>
+            <wp:docPr id="10" name="Imagem 7"/>
             <wp:cNvGraphicFramePr>
               <a:graphicFrameLocks xmlns:a="http://schemas.openxmlformats.org/drawingml/2006/main" noChangeAspect="1"/>
             </wp:cNvGraphicFramePr>
@@ -3307,13 +3335,13 @@
               <a:graphicData uri="http://schemas.openxmlformats.org/drawingml/2006/picture">
                 <pic:pic xmlns:pic="http://schemas.openxmlformats.org/drawingml/2006/picture">
                   <pic:nvPicPr>
-                    <pic:cNvPr id="0" name="Picture 4"/>
+                    <pic:cNvPr id="0" name="Picture 7"/>
                     <pic:cNvPicPr>
                       <a:picLocks noChangeAspect="1" noChangeArrowheads="1"/>
                     </pic:cNvPicPr>
                   </pic:nvPicPr>
                   <pic:blipFill>
-                    <a:blip r:embed="rId14" cstate="print"/>
+                    <a:blip r:embed="rId14"/>
                     <a:srcRect/>
                     <a:stretch>
                       <a:fillRect/>
@@ -3322,7 +3350,7 @@
                   <pic:spPr bwMode="auto">
                     <a:xfrm>
                       <a:off x="0" y="0"/>
-                      <a:ext cx="4471046" cy="2253312"/>
+                      <a:ext cx="4450747" cy="2244232"/>
                     </a:xfrm>
                     <a:prstGeom prst="rect">
                       <a:avLst/>
@@ -4466,9 +4494,9 @@
         </w:rPr>
         <w:drawing>
           <wp:inline distT="0" distB="0" distL="0" distR="0">
-            <wp:extent cx="5400040" cy="3508709"/>
-            <wp:effectExtent l="19050" t="19050" r="10160" b="15541"/>
-            <wp:docPr id="41" name="Imagem 41"/>
+            <wp:extent cx="5394960" cy="3505200"/>
+            <wp:effectExtent l="19050" t="19050" r="15240" b="19050"/>
+            <wp:docPr id="14" name="Imagem 8"/>
             <wp:cNvGraphicFramePr>
               <a:graphicFrameLocks xmlns:a="http://schemas.openxmlformats.org/drawingml/2006/main" noChangeAspect="1"/>
             </wp:cNvGraphicFramePr>
@@ -4476,13 +4504,13 @@
               <a:graphicData uri="http://schemas.openxmlformats.org/drawingml/2006/picture">
                 <pic:pic xmlns:pic="http://schemas.openxmlformats.org/drawingml/2006/picture">
                   <pic:nvPicPr>
-                    <pic:cNvPr id="0" name="Picture 41"/>
+                    <pic:cNvPr id="0" name="Picture 8"/>
                     <pic:cNvPicPr>
                       <a:picLocks noChangeAspect="1" noChangeArrowheads="1"/>
                     </pic:cNvPicPr>
                   </pic:nvPicPr>
                   <pic:blipFill>
-                    <a:blip r:embed="rId20" cstate="print"/>
+                    <a:blip r:embed="rId20"/>
                     <a:srcRect/>
                     <a:stretch>
                       <a:fillRect/>
@@ -4491,7 +4519,7 @@
                   <pic:spPr bwMode="auto">
                     <a:xfrm>
                       <a:off x="0" y="0"/>
-                      <a:ext cx="5400040" cy="3508709"/>
+                      <a:ext cx="5394960" cy="3505200"/>
                     </a:xfrm>
                     <a:prstGeom prst="rect">
                       <a:avLst/>
@@ -7120,7 +7148,7 @@
 </file>
 
 <file path=customXml/itemProps1.xml><?xml version="1.0" encoding="utf-8"?>
-<ds:datastoreItem xmlns:ds="http://schemas.openxmlformats.org/officeDocument/2006/customXml" ds:itemID="{BAC4FC4F-BCC0-4291-ACEB-7DAB5F283881}">
+<ds:datastoreItem xmlns:ds="http://schemas.openxmlformats.org/officeDocument/2006/customXml" ds:itemID="{3B3FDDF7-3B38-498D-A0CF-09493AB25FFC}">
   <ds:schemaRefs>
     <ds:schemaRef ds:uri="http://schemas.openxmlformats.org/officeDocument/2006/bibliography"/>
   </ds:schemaRefs>

</xml_diff>